<commit_message>
updated ricoh printer guide and custom uv exposure righ guide
</commit_message>
<xml_diff>
--- a/PCB UV Expure Parameters - UV Exposure Rig.docx
+++ b/PCB UV Expure Parameters - UV Exposure Rig.docx
@@ -14,7 +14,43 @@
         <w:rPr>
           <w:sz w:val="36"/>
         </w:rPr>
-        <w:t xml:space="preserve">1. Exposure Time = </w:t>
+        <w:t xml:space="preserve">1. Exposure Time </w:t>
+      </w:r>
+      <w:r>
+        <w:rPr>
+          <w:sz w:val="36"/>
+        </w:rPr>
+        <w:t>(</w:t>
+      </w:r>
+      <w:r>
+        <w:rPr>
+          <w:b/>
+          <w:sz w:val="36"/>
+          <w:u w:val="single"/>
+        </w:rPr>
+        <w:t xml:space="preserve">Negative </w:t>
+      </w:r>
+      <w:proofErr w:type="spellStart"/>
+      <w:r>
+        <w:rPr>
+          <w:b/>
+          <w:sz w:val="36"/>
+          <w:u w:val="single"/>
+        </w:rPr>
+        <w:t>Photoresist</w:t>
+      </w:r>
+      <w:proofErr w:type="spellEnd"/>
+      <w:r>
+        <w:rPr>
+          <w:sz w:val="36"/>
+        </w:rPr>
+        <w:t>)</w:t>
+      </w:r>
+      <w:r>
+        <w:rPr>
+          <w:sz w:val="36"/>
+        </w:rPr>
+        <w:t xml:space="preserve">= </w:t>
       </w:r>
       <w:r>
         <w:rPr>
@@ -22,7 +58,102 @@
           <w:color w:val="FF0000"/>
           <w:sz w:val="36"/>
         </w:rPr>
-        <w:t>15 second / side</w:t>
+        <w:t xml:space="preserve">15 </w:t>
+      </w:r>
+      <w:r>
+        <w:rPr>
+          <w:b/>
+          <w:color w:val="FF0000"/>
+          <w:sz w:val="36"/>
+        </w:rPr>
+        <w:t>sec</w:t>
+      </w:r>
+      <w:r>
+        <w:rPr>
+          <w:b/>
+          <w:color w:val="FF0000"/>
+          <w:sz w:val="36"/>
+        </w:rPr>
+        <w:t xml:space="preserve"> / side</w:t>
+      </w:r>
+    </w:p>
+    <w:p>
+      <w:pPr>
+        <w:rPr>
+          <w:b/>
+          <w:color w:val="FF0000"/>
+          <w:sz w:val="36"/>
+        </w:rPr>
+      </w:pPr>
+      <w:r>
+        <w:rPr>
+          <w:sz w:val="36"/>
+        </w:rPr>
+        <w:t>2.</w:t>
+      </w:r>
+      <w:r>
+        <w:rPr>
+          <w:b/>
+          <w:color w:val="FF0000"/>
+          <w:sz w:val="36"/>
+        </w:rPr>
+        <w:t xml:space="preserve"> </w:t>
+      </w:r>
+      <w:r>
+        <w:rPr>
+          <w:sz w:val="36"/>
+        </w:rPr>
+        <w:t xml:space="preserve">Exposure Time </w:t>
+      </w:r>
+      <w:r>
+        <w:rPr>
+          <w:sz w:val="36"/>
+        </w:rPr>
+        <w:t>(</w:t>
+      </w:r>
+      <w:r>
+        <w:rPr>
+          <w:b/>
+          <w:sz w:val="36"/>
+          <w:u w:val="single"/>
+        </w:rPr>
+        <w:t>Solder Mask</w:t>
+      </w:r>
+      <w:r>
+        <w:rPr>
+          <w:sz w:val="36"/>
+        </w:rPr>
+        <w:t>)</w:t>
+      </w:r>
+      <w:r>
+        <w:rPr>
+          <w:sz w:val="36"/>
+        </w:rPr>
+        <w:t xml:space="preserve">= </w:t>
+      </w:r>
+      <w:r>
+        <w:rPr>
+          <w:b/>
+          <w:color w:val="FF0000"/>
+          <w:sz w:val="36"/>
+        </w:rPr>
+        <w:t>1min 3</w:t>
+      </w:r>
+      <w:r>
+        <w:rPr>
+          <w:b/>
+          <w:color w:val="FF0000"/>
+          <w:sz w:val="36"/>
+        </w:rPr>
+        <w:t>0 sec</w:t>
+      </w:r>
+      <w:r>
+        <w:rPr>
+          <w:b/>
+          <w:color w:val="FF0000"/>
+          <w:sz w:val="36"/>
+        </w:rPr>
+        <w:t xml:space="preserve"> / side</w:t>
       </w:r>
     </w:p>
     <w:p>

</xml_diff>

<commit_message>
updated uv exposure guide to include instructions for solder mask
</commit_message>
<xml_diff>
--- a/PCB UV Expure Parameters - UV Exposure Rig.docx
+++ b/PCB UV Expure Parameters - UV Exposure Rig.docx
@@ -81,15 +81,55 @@
       <w:pPr>
         <w:rPr>
           <w:b/>
+          <w:color w:val="0070C0"/>
+          <w:sz w:val="36"/>
+        </w:rPr>
+      </w:pPr>
+      <w:r>
+        <w:rPr>
+          <w:sz w:val="36"/>
+        </w:rPr>
+        <w:t>2.</w:t>
+      </w:r>
+      <w:r>
+        <w:rPr>
+          <w:b/>
           <w:color w:val="FF0000"/>
           <w:sz w:val="36"/>
         </w:rPr>
-      </w:pPr>
-      <w:r>
-        <w:rPr>
-          <w:sz w:val="36"/>
-        </w:rPr>
-        <w:t>2.</w:t>
+        <w:t xml:space="preserve"> </w:t>
+      </w:r>
+      <w:r>
+        <w:rPr>
+          <w:sz w:val="36"/>
+        </w:rPr>
+        <w:t xml:space="preserve">Exposure Time </w:t>
+      </w:r>
+      <w:r>
+        <w:rPr>
+          <w:sz w:val="36"/>
+        </w:rPr>
+        <w:t>(</w:t>
+      </w:r>
+      <w:r>
+        <w:rPr>
+          <w:b/>
+          <w:sz w:val="36"/>
+          <w:u w:val="single"/>
+        </w:rPr>
+        <w:t>Solder Mask</w:t>
+      </w:r>
+      <w:r>
+        <w:rPr>
+          <w:sz w:val="36"/>
+        </w:rPr>
+        <w:t>)</w:t>
+      </w:r>
+      <w:r>
+        <w:rPr>
+          <w:sz w:val="36"/>
+        </w:rPr>
+        <w:t xml:space="preserve">= </w:t>
       </w:r>
       <w:r>
         <w:rPr>
@@ -97,63 +137,87 @@
           <w:color w:val="FF0000"/>
           <w:sz w:val="36"/>
         </w:rPr>
-        <w:t xml:space="preserve"> </w:t>
-      </w:r>
-      <w:r>
-        <w:rPr>
-          <w:sz w:val="36"/>
-        </w:rPr>
-        <w:t xml:space="preserve">Exposure Time </w:t>
-      </w:r>
-      <w:r>
-        <w:rPr>
-          <w:sz w:val="36"/>
-        </w:rPr>
-        <w:t>(</w:t>
-      </w:r>
-      <w:r>
-        <w:rPr>
-          <w:b/>
-          <w:sz w:val="36"/>
-          <w:u w:val="single"/>
-        </w:rPr>
-        <w:t>Solder Mask</w:t>
-      </w:r>
-      <w:r>
-        <w:rPr>
-          <w:sz w:val="36"/>
-        </w:rPr>
-        <w:t>)</w:t>
-      </w:r>
-      <w:r>
-        <w:rPr>
-          <w:sz w:val="36"/>
-        </w:rPr>
-        <w:t xml:space="preserve">= </w:t>
-      </w:r>
+        <w:t xml:space="preserve">45 </w:t>
+      </w:r>
+      <w:proofErr w:type="spellStart"/>
       <w:r>
         <w:rPr>
           <w:b/>
           <w:color w:val="FF0000"/>
           <w:sz w:val="36"/>
         </w:rPr>
-        <w:t>1min 3</w:t>
-      </w:r>
+        <w:t>mins</w:t>
+      </w:r>
+      <w:proofErr w:type="spellEnd"/>
       <w:r>
         <w:rPr>
           <w:b/>
           <w:color w:val="FF0000"/>
           <w:sz w:val="36"/>
         </w:rPr>
-        <w:t>0 sec</w:t>
-      </w:r>
-      <w:r>
-        <w:rPr>
-          <w:b/>
-          <w:color w:val="FF0000"/>
-          <w:sz w:val="36"/>
-        </w:rPr>
-        <w:t xml:space="preserve"> / side</w:t>
+        <w:br/>
+      </w:r>
+      <w:r>
+        <w:rPr>
+          <w:b/>
+          <w:color w:val="0070C0"/>
+          <w:sz w:val="36"/>
+        </w:rPr>
+        <w:t xml:space="preserve">The solder mask does not do well when exposed quickly in my custom </w:t>
+      </w:r>
+      <w:proofErr w:type="spellStart"/>
+      <w:r>
+        <w:rPr>
+          <w:b/>
+          <w:color w:val="0070C0"/>
+          <w:sz w:val="36"/>
+        </w:rPr>
+        <w:t>uiv</w:t>
+      </w:r>
+      <w:proofErr w:type="spellEnd"/>
+      <w:r>
+        <w:rPr>
+          <w:b/>
+          <w:color w:val="0070C0"/>
+          <w:sz w:val="36"/>
+        </w:rPr>
+        <w:t xml:space="preserve"> rig. It becomes patchy. So for </w:t>
+      </w:r>
+      <w:proofErr w:type="spellStart"/>
+      <w:r>
+        <w:rPr>
+          <w:b/>
+          <w:color w:val="0070C0"/>
+          <w:sz w:val="36"/>
+        </w:rPr>
+        <w:t>soldermask</w:t>
+      </w:r>
+      <w:proofErr w:type="spellEnd"/>
+      <w:r>
+        <w:rPr>
+          <w:b/>
+          <w:color w:val="0070C0"/>
+          <w:sz w:val="36"/>
+        </w:rPr>
+        <w:t xml:space="preserve">, the best way is to do it the old way, 45 </w:t>
+      </w:r>
+      <w:proofErr w:type="spellStart"/>
+      <w:r>
+        <w:rPr>
+          <w:b/>
+          <w:color w:val="0070C0"/>
+          <w:sz w:val="36"/>
+        </w:rPr>
+        <w:t>mins</w:t>
+      </w:r>
+      <w:proofErr w:type="spellEnd"/>
+      <w:r>
+        <w:rPr>
+          <w:b/>
+          <w:color w:val="0070C0"/>
+          <w:sz w:val="36"/>
+        </w:rPr>
+        <w:t xml:space="preserve"> under my table lamp.</w:t>
       </w:r>
     </w:p>
     <w:p>
@@ -168,7 +232,13 @@
         <w:rPr>
           <w:sz w:val="36"/>
         </w:rPr>
-        <w:t xml:space="preserve">2. When cleaning the unexposed </w:t>
+        <w:t>3</w:t>
+      </w:r>
+      <w:r>
+        <w:rPr>
+          <w:sz w:val="36"/>
+        </w:rPr>
+        <w:t xml:space="preserve">. When cleaning the unexposed </w:t>
       </w:r>
       <w:proofErr w:type="spellStart"/>
       <w:r>

</xml_diff>

<commit_message>
updated ricoh printer parchment guide to include method with regular paper + oil
</commit_message>
<xml_diff>
--- a/PCB UV Expure Parameters - UV Exposure Rig.docx
+++ b/PCB UV Expure Parameters - UV Exposure Rig.docx
@@ -163,7 +163,15 @@
           <w:color w:val="0070C0"/>
           <w:sz w:val="36"/>
         </w:rPr>
-        <w:t xml:space="preserve">The solder mask does not do well when exposed quickly in my custom </w:t>
+        <w:t>The solder mask does not do well when</w:t>
+      </w:r>
+      <w:r>
+        <w:rPr>
+          <w:b/>
+          <w:color w:val="0070C0"/>
+          <w:sz w:val="36"/>
+        </w:rPr>
+        <w:t xml:space="preserve"> exposed quickly in my custom </w:t>
       </w:r>
       <w:proofErr w:type="spellStart"/>
       <w:r>
@@ -172,7 +180,15 @@
           <w:color w:val="0070C0"/>
           <w:sz w:val="36"/>
         </w:rPr>
-        <w:t>uiv</w:t>
+        <w:t>u</w:t>
+      </w:r>
+      <w:r>
+        <w:rPr>
+          <w:b/>
+          <w:color w:val="0070C0"/>
+          <w:sz w:val="36"/>
+        </w:rPr>
+        <w:t>v</w:t>
       </w:r>
       <w:proofErr w:type="spellEnd"/>
       <w:r>

</xml_diff>